<commit_message>
my notes for Josue on ANOVA analysis
</commit_message>
<xml_diff>
--- a/notes/R_analysisGoals_032817.docx
+++ b/notes/R_analysisGoals_032817.docx
@@ -31,6 +31,11 @@
       </w:r>
     </w:p>
     <w:p>
+      <w:pPr>
+        <w:rPr>
+          <w:rStyle w:val="Hyperlink"/>
+        </w:rPr>
+      </w:pPr>
       <w:hyperlink r:id="rId8" w:history="1">
         <w:r>
           <w:rPr>
@@ -40,6 +45,27 @@
         </w:r>
       </w:hyperlink>
     </w:p>
+    <w:p>
+      <w:r>
+        <w:t>More:</w:t>
+      </w:r>
+      <w:bookmarkStart w:id="0" w:name="_GoBack"/>
+      <w:bookmarkEnd w:id="0"/>
+      <w:r>
+        <w:br/>
+      </w:r>
+      <w:r>
+        <w:rPr>
+          <w:rFonts w:ascii="Arial" w:hAnsi="Arial" w:cs="Arial"/>
+          <w:color w:val="1155CC"/>
+          <w:sz w:val="19"/>
+          <w:szCs w:val="19"/>
+          <w:u w:val="single"/>
+          <w:shd w:val="clear" w:color="auto" w:fill="FFFFFF"/>
+        </w:rPr>
+        <w:t>https://www.r-bloggers.com/the-5-most-effective-ways-to-learn-r/amp/</w:t>
+      </w:r>
+    </w:p>
     <w:p/>
     <w:p>
       <w:r>
@@ -133,6 +159,7 @@
     </w:p>
     <w:p/>
     <w:p>
+      <w:commentRangeStart w:id="1"/>
       <w:r>
         <w:t xml:space="preserve">Goals of R analysis for </w:t>
       </w:r>
@@ -185,15 +212,7 @@
         </w:numPr>
       </w:pPr>
       <w:r>
-        <w:t xml:space="preserve">Create a summary data frame (mean Phenotype within each </w:t>
-      </w:r>
-      <w:proofErr w:type="spellStart"/>
-      <w:r>
-        <w:t>PlateBlock</w:t>
-      </w:r>
-      <w:proofErr w:type="spellEnd"/>
-      <w:r>
-        <w:t>)</w:t>
+        <w:t>Create a summary data frame (mean Phenotype within each PlateBlock)</w:t>
       </w:r>
     </w:p>
     <w:p>
@@ -205,15 +224,7 @@
         </w:numPr>
       </w:pPr>
       <w:r>
-        <w:t>Draw a bar graph with error bars (Phenotype +- Standard Error) [ggplot2::</w:t>
-      </w:r>
-      <w:proofErr w:type="spellStart"/>
-      <w:r>
-        <w:t>ggplot</w:t>
-      </w:r>
-      <w:proofErr w:type="spellEnd"/>
-      <w:r>
-        <w:t>]</w:t>
+        <w:t>Draw a bar graph with error bars (Phenotype +- Standard Error) [ggplot2::ggplot]</w:t>
       </w:r>
     </w:p>
     <w:p>
@@ -225,31 +236,7 @@
         </w:numPr>
       </w:pPr>
       <w:r>
-        <w:t xml:space="preserve">OR Create a summary </w:t>
-      </w:r>
-      <w:proofErr w:type="spellStart"/>
-      <w:r>
-        <w:t>dataframe</w:t>
-      </w:r>
-      <w:proofErr w:type="spellEnd"/>
-      <w:r>
-        <w:t xml:space="preserve"> with: [</w:t>
-      </w:r>
-      <w:proofErr w:type="spellStart"/>
-      <w:r>
-        <w:t>plyr</w:t>
-      </w:r>
-      <w:proofErr w:type="spellEnd"/>
-      <w:r>
-        <w:t>::</w:t>
-      </w:r>
-      <w:proofErr w:type="spellStart"/>
-      <w:r>
-        <w:t>ddply</w:t>
-      </w:r>
-      <w:proofErr w:type="spellEnd"/>
-      <w:r>
-        <w:t>]</w:t>
+        <w:t>OR Create a summary dataframe with: [plyr::ddply]</w:t>
       </w:r>
     </w:p>
     <w:p>
@@ -327,31 +314,7 @@
         <w:t xml:space="preserve">Linear model: </w:t>
       </w:r>
       <w:r>
-        <w:t xml:space="preserve">Phenotype = Isolate + </w:t>
-      </w:r>
-      <w:proofErr w:type="spellStart"/>
-      <w:r>
-        <w:t>PlateBlock</w:t>
-      </w:r>
-      <w:proofErr w:type="spellEnd"/>
-      <w:r>
-        <w:t xml:space="preserve"> + </w:t>
-      </w:r>
-      <w:proofErr w:type="spellStart"/>
-      <w:r>
-        <w:t>PlateBlock</w:t>
-      </w:r>
-      <w:proofErr w:type="spellEnd"/>
-      <w:r>
-        <w:t>/</w:t>
-      </w:r>
-      <w:proofErr w:type="spellStart"/>
-      <w:r>
-        <w:t>DotRep</w:t>
-      </w:r>
-      <w:proofErr w:type="spellEnd"/>
-      <w:r>
-        <w:t xml:space="preserve"> + Date</w:t>
+        <w:t>Phenotype = Isolate + PlateBlock + PlateBlock/DotRep + Date</w:t>
       </w:r>
     </w:p>
     <w:p>
@@ -441,15 +404,7 @@
         </w:numPr>
       </w:pPr>
       <w:r>
-        <w:t xml:space="preserve">Run </w:t>
-      </w:r>
-      <w:proofErr w:type="spellStart"/>
-      <w:r>
-        <w:t>bigRR</w:t>
-      </w:r>
-      <w:proofErr w:type="spellEnd"/>
-      <w:r>
-        <w:t xml:space="preserve"> GWA</w:t>
+        <w:t>Run bigRR GWA</w:t>
       </w:r>
     </w:p>
     <w:p>
@@ -511,8 +466,656 @@
       <w:r>
         <w:t>Draw summary plots</w:t>
       </w:r>
-      <w:bookmarkStart w:id="0" w:name="_GoBack"/>
-      <w:bookmarkEnd w:id="0"/>
+    </w:p>
+    <w:commentRangeEnd w:id="1"/>
+    <w:p>
+      <w:r>
+        <w:rPr>
+          <w:rStyle w:val="CommentReference"/>
+        </w:rPr>
+        <w:commentReference w:id="1"/>
+      </w:r>
+    </w:p>
+    <w:p/>
+    <w:p/>
+    <w:p/>
+    <w:p/>
+    <w:p>
+      <w:r>
+        <w:t>General Goals for learning R in the Kliebenstein Lab</w:t>
+      </w:r>
+    </w:p>
+    <w:p/>
+    <w:p>
+      <w:pPr>
+        <w:pStyle w:val="ListParagraph"/>
+        <w:numPr>
+          <w:ilvl w:val="0"/>
+          <w:numId w:val="2"/>
+        </w:numPr>
+      </w:pPr>
+      <w:r>
+        <w:t>R fundamentals</w:t>
+      </w:r>
+    </w:p>
+    <w:p>
+      <w:pPr>
+        <w:pStyle w:val="ListParagraph"/>
+        <w:numPr>
+          <w:ilvl w:val="1"/>
+          <w:numId w:val="2"/>
+        </w:numPr>
+      </w:pPr>
+      <w:r>
+        <w:t>Data struc</w:t>
+      </w:r>
+      <w:r>
+        <w:t>tures: list, vector, dataframe</w:t>
+      </w:r>
+    </w:p>
+    <w:p>
+      <w:pPr>
+        <w:pStyle w:val="ListParagraph"/>
+        <w:numPr>
+          <w:ilvl w:val="1"/>
+          <w:numId w:val="2"/>
+        </w:numPr>
+      </w:pPr>
+      <w:r>
+        <w:t>Data entry: how to structure and save your .csv files</w:t>
+      </w:r>
+    </w:p>
+    <w:p>
+      <w:pPr>
+        <w:pStyle w:val="ListParagraph"/>
+        <w:numPr>
+          <w:ilvl w:val="1"/>
+          <w:numId w:val="2"/>
+        </w:numPr>
+      </w:pPr>
+      <w:r>
+        <w:t>Reproducibility: version control via git, note keeping, all data manipulation in R</w:t>
+      </w:r>
+    </w:p>
+    <w:p>
+      <w:pPr>
+        <w:pStyle w:val="ListParagraph"/>
+        <w:numPr>
+          <w:ilvl w:val="1"/>
+          <w:numId w:val="2"/>
+        </w:numPr>
+      </w:pPr>
+      <w:r>
+        <w:t>Calculations</w:t>
+      </w:r>
+    </w:p>
+    <w:p>
+      <w:pPr>
+        <w:pStyle w:val="ListParagraph"/>
+        <w:numPr>
+          <w:ilvl w:val="2"/>
+          <w:numId w:val="2"/>
+        </w:numPr>
+      </w:pPr>
+      <w:r>
+        <w:t>Basic math: add, subtract, multiply, divide</w:t>
+      </w:r>
+    </w:p>
+    <w:p>
+      <w:pPr>
+        <w:pStyle w:val="ListParagraph"/>
+        <w:numPr>
+          <w:ilvl w:val="2"/>
+          <w:numId w:val="2"/>
+        </w:numPr>
+      </w:pPr>
+      <w:r>
+        <w:t>Basic statistics: mean, SD</w:t>
+      </w:r>
+    </w:p>
+    <w:p>
+      <w:pPr>
+        <w:pStyle w:val="ListParagraph"/>
+        <w:numPr>
+          <w:ilvl w:val="0"/>
+          <w:numId w:val="2"/>
+        </w:numPr>
+      </w:pPr>
+      <w:r>
+        <w:t>R data manipulation</w:t>
+      </w:r>
+    </w:p>
+    <w:p>
+      <w:pPr>
+        <w:pStyle w:val="ListParagraph"/>
+        <w:numPr>
+          <w:ilvl w:val="1"/>
+          <w:numId w:val="2"/>
+        </w:numPr>
+      </w:pPr>
+      <w:r>
+        <w:t>Reading in files</w:t>
+      </w:r>
+    </w:p>
+    <w:p>
+      <w:pPr>
+        <w:pStyle w:val="ListParagraph"/>
+        <w:numPr>
+          <w:ilvl w:val="1"/>
+          <w:numId w:val="2"/>
+        </w:numPr>
+      </w:pPr>
+      <w:r>
+        <w:t>Changing variables</w:t>
+      </w:r>
+    </w:p>
+    <w:p>
+      <w:pPr>
+        <w:pStyle w:val="ListParagraph"/>
+        <w:numPr>
+          <w:ilvl w:val="2"/>
+          <w:numId w:val="2"/>
+        </w:numPr>
+      </w:pPr>
+      <w:r>
+        <w:t>Add or remove a variable</w:t>
+      </w:r>
+    </w:p>
+    <w:p>
+      <w:pPr>
+        <w:pStyle w:val="ListParagraph"/>
+        <w:numPr>
+          <w:ilvl w:val="2"/>
+          <w:numId w:val="2"/>
+        </w:numPr>
+      </w:pPr>
+      <w:r>
+        <w:t>Calculate a new variable</w:t>
+      </w:r>
+    </w:p>
+    <w:p>
+      <w:pPr>
+        <w:pStyle w:val="ListParagraph"/>
+        <w:numPr>
+          <w:ilvl w:val="2"/>
+          <w:numId w:val="2"/>
+        </w:numPr>
+      </w:pPr>
+      <w:r>
+        <w:t>Rename variables</w:t>
+      </w:r>
+    </w:p>
+    <w:p>
+      <w:pPr>
+        <w:pStyle w:val="ListParagraph"/>
+        <w:numPr>
+          <w:ilvl w:val="2"/>
+          <w:numId w:val="2"/>
+        </w:numPr>
+      </w:pPr>
+      <w:r>
+        <w:t>Change values within variables</w:t>
+      </w:r>
+    </w:p>
+    <w:p>
+      <w:pPr>
+        <w:pStyle w:val="ListParagraph"/>
+        <w:numPr>
+          <w:ilvl w:val="2"/>
+          <w:numId w:val="2"/>
+        </w:numPr>
+      </w:pPr>
+      <w:r>
+        <w:t>Remove “NA” values</w:t>
+      </w:r>
+    </w:p>
+    <w:p>
+      <w:pPr>
+        <w:pStyle w:val="ListParagraph"/>
+        <w:numPr>
+          <w:ilvl w:val="2"/>
+          <w:numId w:val="2"/>
+        </w:numPr>
+      </w:pPr>
+      <w:r>
+        <w:t>Pattern matching via regex</w:t>
+      </w:r>
+    </w:p>
+    <w:p>
+      <w:pPr>
+        <w:pStyle w:val="ListParagraph"/>
+        <w:numPr>
+          <w:ilvl w:val="1"/>
+          <w:numId w:val="2"/>
+        </w:numPr>
+      </w:pPr>
+      <w:r>
+        <w:t>Preventing human error</w:t>
+      </w:r>
+    </w:p>
+    <w:p>
+      <w:pPr>
+        <w:pStyle w:val="ListParagraph"/>
+        <w:numPr>
+          <w:ilvl w:val="2"/>
+          <w:numId w:val="2"/>
+        </w:numPr>
+      </w:pPr>
+      <w:r>
+        <w:t>Basic “for” loops</w:t>
+      </w:r>
+    </w:p>
+    <w:p>
+      <w:pPr>
+        <w:pStyle w:val="ListParagraph"/>
+        <w:numPr>
+          <w:ilvl w:val="2"/>
+          <w:numId w:val="2"/>
+        </w:numPr>
+      </w:pPr>
+      <w:r>
+        <w:t xml:space="preserve">Troubleshooting </w:t>
+      </w:r>
+    </w:p>
+    <w:p>
+      <w:pPr>
+        <w:pStyle w:val="ListParagraph"/>
+        <w:numPr>
+          <w:ilvl w:val="2"/>
+          <w:numId w:val="2"/>
+        </w:numPr>
+      </w:pPr>
+      <w:r>
+        <w:t>Version control via git</w:t>
+      </w:r>
+    </w:p>
+    <w:p>
+      <w:pPr>
+        <w:pStyle w:val="ListParagraph"/>
+        <w:numPr>
+          <w:ilvl w:val="0"/>
+          <w:numId w:val="2"/>
+        </w:numPr>
+      </w:pPr>
+      <w:r>
+        <w:t>R Statistics</w:t>
+      </w:r>
+    </w:p>
+    <w:p>
+      <w:pPr>
+        <w:pStyle w:val="ListParagraph"/>
+        <w:numPr>
+          <w:ilvl w:val="1"/>
+          <w:numId w:val="2"/>
+        </w:numPr>
+      </w:pPr>
+      <w:r>
+        <w:t>T-Test</w:t>
+      </w:r>
+    </w:p>
+    <w:p>
+      <w:pPr>
+        <w:pStyle w:val="ListParagraph"/>
+        <w:numPr>
+          <w:ilvl w:val="1"/>
+          <w:numId w:val="2"/>
+        </w:numPr>
+      </w:pPr>
+      <w:r>
+        <w:t>Linear models</w:t>
+      </w:r>
+    </w:p>
+    <w:p>
+      <w:pPr>
+        <w:pStyle w:val="ListParagraph"/>
+        <w:numPr>
+          <w:ilvl w:val="2"/>
+          <w:numId w:val="2"/>
+        </w:numPr>
+      </w:pPr>
+      <w:r>
+        <w:t>Linear regression</w:t>
+      </w:r>
+    </w:p>
+    <w:p>
+      <w:pPr>
+        <w:pStyle w:val="ListParagraph"/>
+        <w:numPr>
+          <w:ilvl w:val="2"/>
+          <w:numId w:val="2"/>
+        </w:numPr>
+      </w:pPr>
+      <w:r>
+        <w:t>Least squared means</w:t>
+      </w:r>
+    </w:p>
+    <w:p>
+      <w:pPr>
+        <w:pStyle w:val="ListParagraph"/>
+        <w:numPr>
+          <w:ilvl w:val="1"/>
+          <w:numId w:val="2"/>
+        </w:numPr>
+      </w:pPr>
+      <w:r>
+        <w:t>ANOVA</w:t>
+      </w:r>
+    </w:p>
+    <w:p>
+      <w:pPr>
+        <w:pStyle w:val="ListParagraph"/>
+        <w:numPr>
+          <w:ilvl w:val="2"/>
+          <w:numId w:val="2"/>
+        </w:numPr>
+      </w:pPr>
+      <w:r>
+        <w:t>ANCOVA (optional)</w:t>
+      </w:r>
+    </w:p>
+    <w:p>
+      <w:pPr>
+        <w:pStyle w:val="ListParagraph"/>
+        <w:numPr>
+          <w:ilvl w:val="2"/>
+          <w:numId w:val="2"/>
+        </w:numPr>
+      </w:pPr>
+      <w:r>
+        <w:t>MANOVA (optional)</w:t>
+      </w:r>
+    </w:p>
+    <w:p>
+      <w:pPr>
+        <w:pStyle w:val="ListParagraph"/>
+        <w:numPr>
+          <w:ilvl w:val="2"/>
+          <w:numId w:val="2"/>
+        </w:numPr>
+      </w:pPr>
+      <w:r>
+        <w:t>rmANOVA (optional)</w:t>
+      </w:r>
+    </w:p>
+    <w:p>
+      <w:pPr>
+        <w:pStyle w:val="ListParagraph"/>
+        <w:numPr>
+          <w:ilvl w:val="0"/>
+          <w:numId w:val="2"/>
+        </w:numPr>
+      </w:pPr>
+      <w:r>
+        <w:t>R plotting</w:t>
+      </w:r>
+    </w:p>
+    <w:p>
+      <w:pPr>
+        <w:pStyle w:val="ListParagraph"/>
+        <w:numPr>
+          <w:ilvl w:val="1"/>
+          <w:numId w:val="2"/>
+        </w:numPr>
+      </w:pPr>
+      <w:r>
+        <w:t>Frequency distributions</w:t>
+      </w:r>
+    </w:p>
+    <w:p>
+      <w:pPr>
+        <w:pStyle w:val="ListParagraph"/>
+        <w:numPr>
+          <w:ilvl w:val="2"/>
+          <w:numId w:val="2"/>
+        </w:numPr>
+      </w:pPr>
+      <w:r>
+        <w:t>Histograms</w:t>
+      </w:r>
+    </w:p>
+    <w:p>
+      <w:pPr>
+        <w:pStyle w:val="ListParagraph"/>
+        <w:numPr>
+          <w:ilvl w:val="1"/>
+          <w:numId w:val="2"/>
+        </w:numPr>
+      </w:pPr>
+      <w:r>
+        <w:t>Mean + SE</w:t>
+      </w:r>
+    </w:p>
+    <w:p>
+      <w:pPr>
+        <w:pStyle w:val="ListParagraph"/>
+        <w:numPr>
+          <w:ilvl w:val="2"/>
+          <w:numId w:val="2"/>
+        </w:numPr>
+      </w:pPr>
+      <w:r>
+        <w:t>Box plots</w:t>
+      </w:r>
+    </w:p>
+    <w:p>
+      <w:pPr>
+        <w:pStyle w:val="ListParagraph"/>
+        <w:numPr>
+          <w:ilvl w:val="2"/>
+          <w:numId w:val="2"/>
+        </w:numPr>
+      </w:pPr>
+      <w:r>
+        <w:t>Violin plots</w:t>
+      </w:r>
+    </w:p>
+    <w:p>
+      <w:pPr>
+        <w:pStyle w:val="ListParagraph"/>
+        <w:numPr>
+          <w:ilvl w:val="2"/>
+          <w:numId w:val="2"/>
+        </w:numPr>
+      </w:pPr>
+      <w:r>
+        <w:t>Bean plots</w:t>
+      </w:r>
+    </w:p>
+    <w:p>
+      <w:pPr>
+        <w:pStyle w:val="ListParagraph"/>
+        <w:numPr>
+          <w:ilvl w:val="1"/>
+          <w:numId w:val="2"/>
+        </w:numPr>
+      </w:pPr>
+      <w:r>
+        <w:t>Full data</w:t>
+      </w:r>
+    </w:p>
+    <w:p>
+      <w:pPr>
+        <w:pStyle w:val="ListParagraph"/>
+        <w:numPr>
+          <w:ilvl w:val="2"/>
+          <w:numId w:val="2"/>
+        </w:numPr>
+      </w:pPr>
+      <w:r>
+        <w:t>Dot/ scatter plots</w:t>
+      </w:r>
+    </w:p>
+    <w:p>
+      <w:pPr>
+        <w:pStyle w:val="ListParagraph"/>
+        <w:numPr>
+          <w:ilvl w:val="1"/>
+          <w:numId w:val="2"/>
+        </w:numPr>
+      </w:pPr>
+      <w:r>
+        <w:t>Aesthetics</w:t>
+      </w:r>
+    </w:p>
+    <w:p>
+      <w:pPr>
+        <w:pStyle w:val="ListParagraph"/>
+        <w:numPr>
+          <w:ilvl w:val="2"/>
+          <w:numId w:val="2"/>
+        </w:numPr>
+      </w:pPr>
+      <w:r>
+        <w:t>Change x and y axis</w:t>
+      </w:r>
+    </w:p>
+    <w:p>
+      <w:pPr>
+        <w:pStyle w:val="ListParagraph"/>
+        <w:numPr>
+          <w:ilvl w:val="3"/>
+          <w:numId w:val="2"/>
+        </w:numPr>
+      </w:pPr>
+      <w:r>
+        <w:t>Title</w:t>
+      </w:r>
+    </w:p>
+    <w:p>
+      <w:pPr>
+        <w:pStyle w:val="ListParagraph"/>
+        <w:numPr>
+          <w:ilvl w:val="3"/>
+          <w:numId w:val="2"/>
+        </w:numPr>
+      </w:pPr>
+      <w:r>
+        <w:t>Tick marks</w:t>
+      </w:r>
+    </w:p>
+    <w:p>
+      <w:pPr>
+        <w:pStyle w:val="ListParagraph"/>
+        <w:numPr>
+          <w:ilvl w:val="3"/>
+          <w:numId w:val="2"/>
+        </w:numPr>
+      </w:pPr>
+      <w:r>
+        <w:t>Labels</w:t>
+      </w:r>
+    </w:p>
+    <w:p>
+      <w:pPr>
+        <w:pStyle w:val="ListParagraph"/>
+        <w:numPr>
+          <w:ilvl w:val="2"/>
+          <w:numId w:val="2"/>
+        </w:numPr>
+      </w:pPr>
+      <w:r>
+        <w:t>Change color scheme</w:t>
+      </w:r>
+    </w:p>
+    <w:p>
+      <w:pPr>
+        <w:pStyle w:val="ListParagraph"/>
+        <w:numPr>
+          <w:ilvl w:val="3"/>
+          <w:numId w:val="2"/>
+        </w:numPr>
+      </w:pPr>
+      <w:r>
+        <w:lastRenderedPageBreak/>
+        <w:t>Edit legend</w:t>
+      </w:r>
+    </w:p>
+    <w:p>
+      <w:pPr>
+        <w:pStyle w:val="ListParagraph"/>
+        <w:numPr>
+          <w:ilvl w:val="3"/>
+          <w:numId w:val="2"/>
+        </w:numPr>
+      </w:pPr>
+      <w:r>
+        <w:t>Greyscale</w:t>
+      </w:r>
+    </w:p>
+    <w:p>
+      <w:pPr>
+        <w:pStyle w:val="ListParagraph"/>
+        <w:numPr>
+          <w:ilvl w:val="3"/>
+          <w:numId w:val="2"/>
+        </w:numPr>
+      </w:pPr>
+      <w:r>
+        <w:t>Colorblind-friendly</w:t>
+      </w:r>
+    </w:p>
+    <w:p>
+      <w:pPr>
+        <w:pStyle w:val="ListParagraph"/>
+        <w:numPr>
+          <w:ilvl w:val="2"/>
+          <w:numId w:val="2"/>
+        </w:numPr>
+      </w:pPr>
+      <w:r>
+        <w:t>Change size/ shape</w:t>
+      </w:r>
+      <w:r>
+        <w:t xml:space="preserve"> of data points</w:t>
+      </w:r>
+    </w:p>
+    <w:p>
+      <w:pPr>
+        <w:pStyle w:val="ListParagraph"/>
+        <w:numPr>
+          <w:ilvl w:val="2"/>
+          <w:numId w:val="2"/>
+        </w:numPr>
+      </w:pPr>
+      <w:r>
+        <w:t>Add trend lines</w:t>
+      </w:r>
+    </w:p>
+    <w:p>
+      <w:pPr>
+        <w:pStyle w:val="ListParagraph"/>
+        <w:numPr>
+          <w:ilvl w:val="2"/>
+          <w:numId w:val="2"/>
+        </w:numPr>
+      </w:pPr>
+      <w:r>
+        <w:t>Export plots</w:t>
+      </w:r>
+    </w:p>
+    <w:p>
+      <w:pPr>
+        <w:pStyle w:val="ListParagraph"/>
+        <w:numPr>
+          <w:ilvl w:val="3"/>
+          <w:numId w:val="2"/>
+        </w:numPr>
+      </w:pPr>
+      <w:r>
+        <w:t>Gif or jpg plots in code</w:t>
+      </w:r>
+    </w:p>
+    <w:p>
+      <w:pPr>
+        <w:pStyle w:val="ListParagraph"/>
+        <w:numPr>
+          <w:ilvl w:val="3"/>
+          <w:numId w:val="2"/>
+        </w:numPr>
+      </w:pPr>
+      <w:r>
+        <w:t>Save as pdfs</w:t>
+      </w:r>
     </w:p>
     <w:sectPr>
       <w:pgSz w:w="12240" w:h="15840"/>
@@ -524,12 +1127,33 @@
 </w:document>
 </file>
 
+<file path=word/comments.xml><?xml version="1.0" encoding="utf-8"?>
+<w:comments xmlns:wpc="http://schemas.microsoft.com/office/word/2010/wordprocessingCanvas" xmlns:mc="http://schemas.openxmlformats.org/markup-compatibility/2006" xmlns:o="urn:schemas-microsoft-com:office:office" xmlns:r="http://schemas.openxmlformats.org/officeDocument/2006/relationships" xmlns:m="http://schemas.openxmlformats.org/officeDocument/2006/math" xmlns:v="urn:schemas-microsoft-com:vml" xmlns:wp14="http://schemas.microsoft.com/office/word/2010/wordprocessingDrawing" xmlns:wp="http://schemas.openxmlformats.org/drawingml/2006/wordprocessingDrawing" xmlns:w10="urn:schemas-microsoft-com:office:word" xmlns:w="http://schemas.openxmlformats.org/wordprocessingml/2006/main" xmlns:w14="http://schemas.microsoft.com/office/word/2010/wordml" xmlns:wpg="http://schemas.microsoft.com/office/word/2010/wordprocessingGroup" xmlns:wpi="http://schemas.microsoft.com/office/word/2010/wordprocessingInk" xmlns:wne="http://schemas.microsoft.com/office/word/2006/wordml" xmlns:wps="http://schemas.microsoft.com/office/word/2010/wordprocessingShape" mc:Ignorable="w14 wp14">
+  <w:comment w:id="1" w:author="Nicole Soltis" w:date="2017-04-03T13:44:00Z" w:initials="NS">
+    <w:p>
+      <w:pPr>
+        <w:pStyle w:val="CommentText"/>
+      </w:pPr>
+      <w:r>
+        <w:rPr>
+          <w:rStyle w:val="CommentReference"/>
+        </w:rPr>
+        <w:annotationRef/>
+      </w:r>
+      <w:r>
+        <w:t>This section is specific to Josue’s project</w:t>
+      </w:r>
+    </w:p>
+  </w:comment>
+</w:comments>
+</file>
+
 <file path=word/numbering.xml><?xml version="1.0" encoding="utf-8"?>
 <w:numbering xmlns:wpc="http://schemas.microsoft.com/office/word/2010/wordprocessingCanvas" xmlns:mc="http://schemas.openxmlformats.org/markup-compatibility/2006" xmlns:o="urn:schemas-microsoft-com:office:office" xmlns:r="http://schemas.openxmlformats.org/officeDocument/2006/relationships" xmlns:m="http://schemas.openxmlformats.org/officeDocument/2006/math" xmlns:v="urn:schemas-microsoft-com:vml" xmlns:wp14="http://schemas.microsoft.com/office/word/2010/wordprocessingDrawing" xmlns:wp="http://schemas.openxmlformats.org/drawingml/2006/wordprocessingDrawing" xmlns:w10="urn:schemas-microsoft-com:office:word" xmlns:w="http://schemas.openxmlformats.org/wordprocessingml/2006/main" xmlns:w14="http://schemas.microsoft.com/office/word/2010/wordml" xmlns:wpg="http://schemas.microsoft.com/office/word/2010/wordprocessingGroup" xmlns:wpi="http://schemas.microsoft.com/office/word/2010/wordprocessingInk" xmlns:wne="http://schemas.microsoft.com/office/word/2006/wordml" xmlns:wps="http://schemas.microsoft.com/office/word/2010/wordprocessingShape" mc:Ignorable="w14 wp14">
   <w:abstractNum w:abstractNumId="0">
-    <w:nsid w:val="166D0DF5"/>
+    <w:nsid w:val="06807E38"/>
     <w:multiLevelType w:val="hybridMultilevel"/>
-    <w:tmpl w:val="72C0CA52"/>
+    <w:tmpl w:val="7F5A34E2"/>
     <w:lvl w:ilvl="0" w:tplc="0409000F">
       <w:start w:val="1"/>
       <w:numFmt w:val="decimal"/>
@@ -560,7 +1184,7 @@
         <w:ind w:left="2160" w:hanging="180"/>
       </w:pPr>
     </w:lvl>
-    <w:lvl w:ilvl="3" w:tplc="0409000F" w:tentative="1">
+    <w:lvl w:ilvl="3" w:tplc="0409000F">
       <w:start w:val="1"/>
       <w:numFmt w:val="decimal"/>
       <w:lvlText w:val="%4."/>
@@ -615,7 +1239,99 @@
       </w:pPr>
     </w:lvl>
   </w:abstractNum>
+  <w:abstractNum w:abstractNumId="1">
+    <w:nsid w:val="166D0DF5"/>
+    <w:multiLevelType w:val="hybridMultilevel"/>
+    <w:tmpl w:val="72C0CA52"/>
+    <w:lvl w:ilvl="0" w:tplc="0409000F">
+      <w:start w:val="1"/>
+      <w:numFmt w:val="decimal"/>
+      <w:lvlText w:val="%1."/>
+      <w:lvlJc w:val="left"/>
+      <w:pPr>
+        <w:ind w:left="720" w:hanging="360"/>
+      </w:pPr>
+      <w:rPr>
+        <w:rFonts w:hint="default"/>
+      </w:rPr>
+    </w:lvl>
+    <w:lvl w:ilvl="1" w:tplc="04090019">
+      <w:start w:val="1"/>
+      <w:numFmt w:val="lowerLetter"/>
+      <w:lvlText w:val="%2."/>
+      <w:lvlJc w:val="left"/>
+      <w:pPr>
+        <w:ind w:left="1440" w:hanging="360"/>
+      </w:pPr>
+    </w:lvl>
+    <w:lvl w:ilvl="2" w:tplc="0409001B">
+      <w:start w:val="1"/>
+      <w:numFmt w:val="lowerRoman"/>
+      <w:lvlText w:val="%3."/>
+      <w:lvlJc w:val="right"/>
+      <w:pPr>
+        <w:ind w:left="2160" w:hanging="180"/>
+      </w:pPr>
+    </w:lvl>
+    <w:lvl w:ilvl="3" w:tplc="0409000F" w:tentative="1">
+      <w:start w:val="1"/>
+      <w:numFmt w:val="decimal"/>
+      <w:lvlText w:val="%4."/>
+      <w:lvlJc w:val="left"/>
+      <w:pPr>
+        <w:ind w:left="2880" w:hanging="360"/>
+      </w:pPr>
+    </w:lvl>
+    <w:lvl w:ilvl="4" w:tplc="04090019" w:tentative="1">
+      <w:start w:val="1"/>
+      <w:numFmt w:val="lowerLetter"/>
+      <w:lvlText w:val="%5."/>
+      <w:lvlJc w:val="left"/>
+      <w:pPr>
+        <w:ind w:left="3600" w:hanging="360"/>
+      </w:pPr>
+    </w:lvl>
+    <w:lvl w:ilvl="5" w:tplc="0409001B" w:tentative="1">
+      <w:start w:val="1"/>
+      <w:numFmt w:val="lowerRoman"/>
+      <w:lvlText w:val="%6."/>
+      <w:lvlJc w:val="right"/>
+      <w:pPr>
+        <w:ind w:left="4320" w:hanging="180"/>
+      </w:pPr>
+    </w:lvl>
+    <w:lvl w:ilvl="6" w:tplc="0409000F" w:tentative="1">
+      <w:start w:val="1"/>
+      <w:numFmt w:val="decimal"/>
+      <w:lvlText w:val="%7."/>
+      <w:lvlJc w:val="left"/>
+      <w:pPr>
+        <w:ind w:left="5040" w:hanging="360"/>
+      </w:pPr>
+    </w:lvl>
+    <w:lvl w:ilvl="7" w:tplc="04090019" w:tentative="1">
+      <w:start w:val="1"/>
+      <w:numFmt w:val="lowerLetter"/>
+      <w:lvlText w:val="%8."/>
+      <w:lvlJc w:val="left"/>
+      <w:pPr>
+        <w:ind w:left="5760" w:hanging="360"/>
+      </w:pPr>
+    </w:lvl>
+    <w:lvl w:ilvl="8" w:tplc="0409001B" w:tentative="1">
+      <w:start w:val="1"/>
+      <w:numFmt w:val="lowerRoman"/>
+      <w:lvlText w:val="%9."/>
+      <w:lvlJc w:val="right"/>
+      <w:pPr>
+        <w:ind w:left="6480" w:hanging="180"/>
+      </w:pPr>
+    </w:lvl>
+  </w:abstractNum>
   <w:num w:numId="1">
+    <w:abstractNumId w:val="1"/>
+  </w:num>
+  <w:num w:numId="2">
     <w:abstractNumId w:val="0"/>
   </w:num>
 </w:numbering>
@@ -826,6 +1542,98 @@
       <w:contextualSpacing/>
     </w:pPr>
   </w:style>
+  <w:style w:type="character" w:styleId="CommentReference">
+    <w:name w:val="annotation reference"/>
+    <w:basedOn w:val="DefaultParagraphFont"/>
+    <w:uiPriority w:val="99"/>
+    <w:semiHidden/>
+    <w:unhideWhenUsed/>
+    <w:rsid w:val="00071CD9"/>
+    <w:rPr>
+      <w:sz w:val="16"/>
+      <w:szCs w:val="16"/>
+    </w:rPr>
+  </w:style>
+  <w:style w:type="paragraph" w:styleId="CommentText">
+    <w:name w:val="annotation text"/>
+    <w:basedOn w:val="Normal"/>
+    <w:link w:val="CommentTextChar"/>
+    <w:uiPriority w:val="99"/>
+    <w:semiHidden/>
+    <w:unhideWhenUsed/>
+    <w:rsid w:val="00071CD9"/>
+    <w:rPr>
+      <w:sz w:val="20"/>
+      <w:szCs w:val="20"/>
+    </w:rPr>
+  </w:style>
+  <w:style w:type="character" w:customStyle="1" w:styleId="CommentTextChar">
+    <w:name w:val="Comment Text Char"/>
+    <w:basedOn w:val="DefaultParagraphFont"/>
+    <w:link w:val="CommentText"/>
+    <w:uiPriority w:val="99"/>
+    <w:semiHidden/>
+    <w:rsid w:val="00071CD9"/>
+    <w:rPr>
+      <w:sz w:val="20"/>
+      <w:szCs w:val="20"/>
+    </w:rPr>
+  </w:style>
+  <w:style w:type="paragraph" w:styleId="CommentSubject">
+    <w:name w:val="annotation subject"/>
+    <w:basedOn w:val="CommentText"/>
+    <w:next w:val="CommentText"/>
+    <w:link w:val="CommentSubjectChar"/>
+    <w:uiPriority w:val="99"/>
+    <w:semiHidden/>
+    <w:unhideWhenUsed/>
+    <w:rsid w:val="00071CD9"/>
+    <w:rPr>
+      <w:b/>
+      <w:bCs/>
+    </w:rPr>
+  </w:style>
+  <w:style w:type="character" w:customStyle="1" w:styleId="CommentSubjectChar">
+    <w:name w:val="Comment Subject Char"/>
+    <w:basedOn w:val="CommentTextChar"/>
+    <w:link w:val="CommentSubject"/>
+    <w:uiPriority w:val="99"/>
+    <w:semiHidden/>
+    <w:rsid w:val="00071CD9"/>
+    <w:rPr>
+      <w:b/>
+      <w:bCs/>
+      <w:sz w:val="20"/>
+      <w:szCs w:val="20"/>
+    </w:rPr>
+  </w:style>
+  <w:style w:type="paragraph" w:styleId="BalloonText">
+    <w:name w:val="Balloon Text"/>
+    <w:basedOn w:val="Normal"/>
+    <w:link w:val="BalloonTextChar"/>
+    <w:uiPriority w:val="99"/>
+    <w:semiHidden/>
+    <w:unhideWhenUsed/>
+    <w:rsid w:val="00071CD9"/>
+    <w:rPr>
+      <w:rFonts w:ascii="Tahoma" w:hAnsi="Tahoma" w:cs="Tahoma"/>
+      <w:sz w:val="16"/>
+      <w:szCs w:val="16"/>
+    </w:rPr>
+  </w:style>
+  <w:style w:type="character" w:customStyle="1" w:styleId="BalloonTextChar">
+    <w:name w:val="Balloon Text Char"/>
+    <w:basedOn w:val="DefaultParagraphFont"/>
+    <w:link w:val="BalloonText"/>
+    <w:uiPriority w:val="99"/>
+    <w:semiHidden/>
+    <w:rsid w:val="00071CD9"/>
+    <w:rPr>
+      <w:rFonts w:ascii="Tahoma" w:hAnsi="Tahoma" w:cs="Tahoma"/>
+      <w:sz w:val="16"/>
+      <w:szCs w:val="16"/>
+    </w:rPr>
+  </w:style>
 </w:styles>
 </file>
 
@@ -1033,6 +1841,98 @@
       <w:ind w:left="720"/>
       <w:contextualSpacing/>
     </w:pPr>
+  </w:style>
+  <w:style w:type="character" w:styleId="CommentReference">
+    <w:name w:val="annotation reference"/>
+    <w:basedOn w:val="DefaultParagraphFont"/>
+    <w:uiPriority w:val="99"/>
+    <w:semiHidden/>
+    <w:unhideWhenUsed/>
+    <w:rsid w:val="00071CD9"/>
+    <w:rPr>
+      <w:sz w:val="16"/>
+      <w:szCs w:val="16"/>
+    </w:rPr>
+  </w:style>
+  <w:style w:type="paragraph" w:styleId="CommentText">
+    <w:name w:val="annotation text"/>
+    <w:basedOn w:val="Normal"/>
+    <w:link w:val="CommentTextChar"/>
+    <w:uiPriority w:val="99"/>
+    <w:semiHidden/>
+    <w:unhideWhenUsed/>
+    <w:rsid w:val="00071CD9"/>
+    <w:rPr>
+      <w:sz w:val="20"/>
+      <w:szCs w:val="20"/>
+    </w:rPr>
+  </w:style>
+  <w:style w:type="character" w:customStyle="1" w:styleId="CommentTextChar">
+    <w:name w:val="Comment Text Char"/>
+    <w:basedOn w:val="DefaultParagraphFont"/>
+    <w:link w:val="CommentText"/>
+    <w:uiPriority w:val="99"/>
+    <w:semiHidden/>
+    <w:rsid w:val="00071CD9"/>
+    <w:rPr>
+      <w:sz w:val="20"/>
+      <w:szCs w:val="20"/>
+    </w:rPr>
+  </w:style>
+  <w:style w:type="paragraph" w:styleId="CommentSubject">
+    <w:name w:val="annotation subject"/>
+    <w:basedOn w:val="CommentText"/>
+    <w:next w:val="CommentText"/>
+    <w:link w:val="CommentSubjectChar"/>
+    <w:uiPriority w:val="99"/>
+    <w:semiHidden/>
+    <w:unhideWhenUsed/>
+    <w:rsid w:val="00071CD9"/>
+    <w:rPr>
+      <w:b/>
+      <w:bCs/>
+    </w:rPr>
+  </w:style>
+  <w:style w:type="character" w:customStyle="1" w:styleId="CommentSubjectChar">
+    <w:name w:val="Comment Subject Char"/>
+    <w:basedOn w:val="CommentTextChar"/>
+    <w:link w:val="CommentSubject"/>
+    <w:uiPriority w:val="99"/>
+    <w:semiHidden/>
+    <w:rsid w:val="00071CD9"/>
+    <w:rPr>
+      <w:b/>
+      <w:bCs/>
+      <w:sz w:val="20"/>
+      <w:szCs w:val="20"/>
+    </w:rPr>
+  </w:style>
+  <w:style w:type="paragraph" w:styleId="BalloonText">
+    <w:name w:val="Balloon Text"/>
+    <w:basedOn w:val="Normal"/>
+    <w:link w:val="BalloonTextChar"/>
+    <w:uiPriority w:val="99"/>
+    <w:semiHidden/>
+    <w:unhideWhenUsed/>
+    <w:rsid w:val="00071CD9"/>
+    <w:rPr>
+      <w:rFonts w:ascii="Tahoma" w:hAnsi="Tahoma" w:cs="Tahoma"/>
+      <w:sz w:val="16"/>
+      <w:szCs w:val="16"/>
+    </w:rPr>
+  </w:style>
+  <w:style w:type="character" w:customStyle="1" w:styleId="BalloonTextChar">
+    <w:name w:val="Balloon Text Char"/>
+    <w:basedOn w:val="DefaultParagraphFont"/>
+    <w:link w:val="BalloonText"/>
+    <w:uiPriority w:val="99"/>
+    <w:semiHidden/>
+    <w:rsid w:val="00071CD9"/>
+    <w:rPr>
+      <w:rFonts w:ascii="Tahoma" w:hAnsi="Tahoma" w:cs="Tahoma"/>
+      <w:sz w:val="16"/>
+      <w:szCs w:val="16"/>
+    </w:rPr>
   </w:style>
 </w:styles>
 </file>

</xml_diff>